<commit_message>
Update picture in the CV
</commit_message>
<xml_diff>
--- a/Farber-Deutsch.docx
+++ b/Farber-Deutsch.docx
@@ -3,6 +3,241 @@
 <w:document xmlns:wpc="http://schemas.microsoft.com/office/word/2010/wordprocessingCanvas" xmlns:cx="http://schemas.microsoft.com/office/drawing/2014/chartex" xmlns:cx1="http://schemas.microsoft.com/office/drawing/2015/9/8/chartex" xmlns:cx2="http://schemas.microsoft.com/office/drawing/2015/10/21/chartex" xmlns:cx3="http://schemas.microsoft.com/office/drawing/2016/5/9/chartex" xmlns:cx4="http://schemas.microsoft.com/office/drawing/2016/5/10/chartex" xmlns:cx5="http://schemas.microsoft.com/office/drawing/2016/5/11/chartex" xmlns:cx6="http://schemas.microsoft.com/office/drawing/2016/5/12/chartex" xmlns:cx7="http://schemas.microsoft.com/office/drawing/2016/5/13/chartex" xmlns:cx8="http://schemas.microsoft.com/office/drawing/2016/5/14/chartex" xmlns:mc="http://schemas.openxmlformats.org/markup-compatibility/2006" xmlns:aink="http://schemas.microsoft.com/office/drawing/2016/ink" xmlns:am3d="http://schemas.microsoft.com/office/drawing/2017/model3d" xmlns:o="urn:schemas-microsoft-com:office:office" xmlns:r="http://schemas.openxmlformats.org/officeDocument/2006/relationships" xmlns:m="http://schemas.openxmlformats.org/officeDocument/2006/math" xmlns:v="urn:schemas-microsoft-com:vml" xmlns:wp14="http://schemas.microsoft.com/office/word/2010/wordprocessingDrawing" xmlns:wp="http://schemas.openxmlformats.org/drawingml/2006/wordprocessingDrawing" xmlns:w10="urn:schemas-microsoft-com:office:word" xmlns:w="http://schemas.openxmlformats.org/wordprocessingml/2006/main" xmlns:w14="http://schemas.microsoft.com/office/word/2010/wordml" xmlns:w15="http://schemas.microsoft.com/office/word/2012/wordml" xmlns:w16cex="http://schemas.microsoft.com/office/word/2018/wordml/cex" xmlns:w16cid="http://schemas.microsoft.com/office/word/2016/wordml/cid" xmlns:w16="http://schemas.microsoft.com/office/word/2018/wordml" xmlns:w16sdtdh="http://schemas.microsoft.com/office/word/2020/wordml/sdtdatahash" xmlns:w16se="http://schemas.microsoft.com/office/word/2015/wordml/symex" xmlns:wpg="http://schemas.microsoft.com/office/word/2010/wordprocessingGroup" xmlns:wpi="http://schemas.microsoft.com/office/word/2010/wordprocessingInk" xmlns:wne="http://schemas.microsoft.com/office/word/2006/wordml" xmlns:wps="http://schemas.microsoft.com/office/word/2010/wordprocessingShape" mc:Ignorable="w14 w15 w16se w16cid w16 w16cex w16sdtdh wp14">
   <w:body>
     <w:p>
+      <w:r>
+        <w:rPr>
+          <w:noProof/>
+          <w:lang w:val="de-DE" w:eastAsia="zh-CN"/>
+        </w:rPr>
+        <mc:AlternateContent>
+          <mc:Choice Requires="wps">
+            <w:drawing>
+              <wp:anchor distT="0" distB="0" distL="114300" distR="114300" simplePos="0" relativeHeight="249837056" behindDoc="0" locked="0" layoutInCell="1" allowOverlap="1" wp14:anchorId="7B6CB318" wp14:editId="2C7B91B6">
+                <wp:simplePos x="0" y="0"/>
+                <wp:positionH relativeFrom="column">
+                  <wp:posOffset>388620</wp:posOffset>
+                </wp:positionH>
+                <wp:positionV relativeFrom="paragraph">
+                  <wp:posOffset>213360</wp:posOffset>
+                </wp:positionV>
+                <wp:extent cx="5250180" cy="659130"/>
+                <wp:effectExtent l="0" t="0" r="0" b="7620"/>
+                <wp:wrapNone/>
+                <wp:docPr id="122" name="Text Box 122"/>
+                <wp:cNvGraphicFramePr/>
+                <a:graphic xmlns:a="http://schemas.openxmlformats.org/drawingml/2006/main">
+                  <a:graphicData uri="http://schemas.microsoft.com/office/word/2010/wordprocessingShape">
+                    <wps:wsp>
+                      <wps:cNvSpPr txBox="1"/>
+                      <wps:spPr>
+                        <a:xfrm>
+                          <a:off x="0" y="0"/>
+                          <a:ext cx="5250180" cy="659130"/>
+                        </a:xfrm>
+                        <a:prstGeom prst="rect">
+                          <a:avLst/>
+                        </a:prstGeom>
+                        <a:noFill/>
+                        <a:ln w="6350">
+                          <a:noFill/>
+                        </a:ln>
+                        <a:effectLst/>
+                      </wps:spPr>
+                      <wps:style>
+                        <a:lnRef idx="0">
+                          <a:schemeClr val="accent1"/>
+                        </a:lnRef>
+                        <a:fillRef idx="0">
+                          <a:schemeClr val="accent1"/>
+                        </a:fillRef>
+                        <a:effectRef idx="0">
+                          <a:schemeClr val="accent1"/>
+                        </a:effectRef>
+                        <a:fontRef idx="minor">
+                          <a:schemeClr val="dk1"/>
+                        </a:fontRef>
+                      </wps:style>
+                      <wps:txbx>
+                        <w:txbxContent>
+                          <w:p>
+                            <w:pPr>
+                              <w:jc w:val="both"/>
+                              <w:rPr>
+                                <w:rFonts w:ascii="Montserrat ExtraBold" w:hAnsi="Montserrat ExtraBold"/>
+                                <w:spacing w:val="70"/>
+                                <w:sz w:val="72"/>
+                                <w:szCs w:val="72"/>
+                                <w:lang w:val="de-DE"/>
+                              </w:rPr>
+                            </w:pPr>
+                            <w:r>
+                              <w:rPr>
+                                <w:rFonts w:ascii="Montserrat ExtraBold" w:hAnsi="Montserrat ExtraBold"/>
+                                <w:spacing w:val="70"/>
+                                <w:sz w:val="72"/>
+                                <w:szCs w:val="72"/>
+                                <w:lang w:val="de-DE"/>
+                              </w:rPr>
+                              <w:t>Alexander</w:t>
+                            </w:r>
+                            <w:r>
+                              <w:rPr>
+                                <w:rFonts w:ascii="Montserrat ExtraBold" w:hAnsi="Montserrat ExtraBold"/>
+                                <w:spacing w:val="70"/>
+                                <w:sz w:val="72"/>
+                                <w:szCs w:val="72"/>
+                                <w:lang w:val="de-DE"/>
+                              </w:rPr>
+                              <w:t xml:space="preserve"> Farber</w:t>
+                            </w:r>
+                            <w:r>
+                              <w:rPr>
+                                <w:rFonts w:ascii="Montserrat ExtraBold" w:hAnsi="Montserrat ExtraBold"/>
+                                <w:spacing w:val="70"/>
+                                <w:sz w:val="72"/>
+                                <w:szCs w:val="72"/>
+                                <w:lang w:val="de-DE"/>
+                              </w:rPr>
+                              <w:t xml:space="preserve"> Farber</w:t>
+                            </w:r>
+                          </w:p>
+                        </w:txbxContent>
+                      </wps:txbx>
+                      <wps:bodyPr rot="0" spcFirstLastPara="0" vertOverflow="overflow" horzOverflow="overflow" vert="horz" wrap="square" lIns="91440" tIns="45720" rIns="91440" bIns="45720" numCol="1" spcCol="0" rtlCol="0" fromWordArt="0" anchor="t" anchorCtr="0" forceAA="0" compatLnSpc="1">
+                        <a:prstTxWarp prst="textNoShape">
+                          <a:avLst/>
+                        </a:prstTxWarp>
+                        <a:noAutofit/>
+                      </wps:bodyPr>
+                    </wps:wsp>
+                  </a:graphicData>
+                </a:graphic>
+                <wp14:sizeRelH relativeFrom="margin">
+                  <wp14:pctWidth>0</wp14:pctWidth>
+                </wp14:sizeRelH>
+                <wp14:sizeRelV relativeFrom="margin">
+                  <wp14:pctHeight>0</wp14:pctHeight>
+                </wp14:sizeRelV>
+              </wp:anchor>
+            </w:drawing>
+          </mc:Choice>
+          <mc:Fallback>
+            <w:pict>
+              <v:shapetype w14:anchorId="7B6CB318" id="_x0000_t202" coordsize="21600,21600" o:spt="202" path="m,l,21600r21600,l21600,xe">
+                <v:stroke joinstyle="miter"/>
+                <v:path gradientshapeok="t" o:connecttype="rect"/>
+              </v:shapetype>
+              <v:shape id="Text Box 122" o:spid="_x0000_s1026" type="#_x0000_t202" style="position:absolute;margin-left:30.6pt;margin-top:16.8pt;width:413.4pt;height:51.9pt;z-index:249837056;visibility:visible;mso-wrap-style:square;mso-width-percent:0;mso-height-percent:0;mso-wrap-distance-left:9pt;mso-wrap-distance-top:0;mso-wrap-distance-right:9pt;mso-wrap-distance-bottom:0;mso-position-horizontal:absolute;mso-position-horizontal-relative:text;mso-position-vertical:absolute;mso-position-vertical-relative:text;mso-width-percent:0;mso-height-percent:0;mso-width-relative:margin;mso-height-relative:margin;v-text-anchor:top" o:gfxdata="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" filled="f" stroked="f" strokeweight=".5pt">
+                <v:textbox>
+                  <w:txbxContent>
+                    <w:p>
+                      <w:pPr>
+                        <w:jc w:val="both"/>
+                        <w:rPr>
+                          <w:rFonts w:ascii="Montserrat ExtraBold" w:hAnsi="Montserrat ExtraBold"/>
+                          <w:spacing w:val="70"/>
+                          <w:sz w:val="72"/>
+                          <w:szCs w:val="72"/>
+                          <w:lang w:val="de-DE"/>
+                        </w:rPr>
+                      </w:pPr>
+                      <w:r>
+                        <w:rPr>
+                          <w:rFonts w:ascii="Montserrat ExtraBold" w:hAnsi="Montserrat ExtraBold"/>
+                          <w:spacing w:val="70"/>
+                          <w:sz w:val="72"/>
+                          <w:szCs w:val="72"/>
+                          <w:lang w:val="de-DE"/>
+                        </w:rPr>
+                        <w:t>Alexander</w:t>
+                      </w:r>
+                      <w:r>
+                        <w:rPr>
+                          <w:rFonts w:ascii="Montserrat ExtraBold" w:hAnsi="Montserrat ExtraBold"/>
+                          <w:spacing w:val="70"/>
+                          <w:sz w:val="72"/>
+                          <w:szCs w:val="72"/>
+                          <w:lang w:val="de-DE"/>
+                        </w:rPr>
+                        <w:t xml:space="preserve"> Farber</w:t>
+                      </w:r>
+                      <w:r>
+                        <w:rPr>
+                          <w:rFonts w:ascii="Montserrat ExtraBold" w:hAnsi="Montserrat ExtraBold"/>
+                          <w:spacing w:val="70"/>
+                          <w:sz w:val="72"/>
+                          <w:szCs w:val="72"/>
+                          <w:lang w:val="de-DE"/>
+                        </w:rPr>
+                        <w:t xml:space="preserve"> Farber</w:t>
+                      </w:r>
+                    </w:p>
+                  </w:txbxContent>
+                </v:textbox>
+              </v:shape>
+            </w:pict>
+          </mc:Fallback>
+        </mc:AlternateContent>
+      </w:r>
+      <w:r>
+        <w:rPr>
+          <w:noProof/>
+        </w:rPr>
+        <w:drawing>
+          <wp:anchor distT="0" distB="0" distL="114300" distR="114300" simplePos="0" relativeHeight="253532672" behindDoc="0" locked="0" layoutInCell="1" allowOverlap="1" wp14:anchorId="2A85ABDC" wp14:editId="01B0E114">
+            <wp:simplePos x="0" y="0"/>
+            <wp:positionH relativeFrom="margin">
+              <wp:posOffset>5715000</wp:posOffset>
+            </wp:positionH>
+            <wp:positionV relativeFrom="page">
+              <wp:posOffset>213360</wp:posOffset>
+            </wp:positionV>
+            <wp:extent cx="1371600" cy="1828165"/>
+            <wp:effectExtent l="0" t="0" r="0" b="635"/>
+            <wp:wrapNone/>
+            <wp:docPr id="11" name="Picture 11" descr="A person standing in front of a clock tower&#10;&#10;Description automatically generated with medium confidence"/>
+            <wp:cNvGraphicFramePr>
+              <a:graphicFrameLocks xmlns:a="http://schemas.openxmlformats.org/drawingml/2006/main" noChangeAspect="1"/>
+            </wp:cNvGraphicFramePr>
+            <a:graphic xmlns:a="http://schemas.openxmlformats.org/drawingml/2006/main">
+              <a:graphicData uri="http://schemas.openxmlformats.org/drawingml/2006/picture">
+                <pic:pic xmlns:pic="http://schemas.openxmlformats.org/drawingml/2006/picture">
+                  <pic:nvPicPr>
+                    <pic:cNvPr id="11" name="Picture 11" descr="A person standing in front of a clock tower&#10;&#10;Description automatically generated with medium confidence"/>
+                    <pic:cNvPicPr/>
+                  </pic:nvPicPr>
+                  <pic:blipFill>
+                    <a:blip r:embed="rId8" cstate="print">
+                      <a:extLst>
+                        <a:ext uri="{28A0092B-C50C-407E-A947-70E740481C1C}">
+                          <a14:useLocalDpi xmlns:a14="http://schemas.microsoft.com/office/drawing/2010/main" val="0"/>
+                        </a:ext>
+                      </a:extLst>
+                    </a:blip>
+                    <a:stretch>
+                      <a:fillRect/>
+                    </a:stretch>
+                  </pic:blipFill>
+                  <pic:spPr>
+                    <a:xfrm>
+                      <a:off x="0" y="0"/>
+                      <a:ext cx="1371600" cy="1828165"/>
+                    </a:xfrm>
+                    <a:prstGeom prst="rect">
+                      <a:avLst/>
+                    </a:prstGeom>
+                  </pic:spPr>
+                </pic:pic>
+              </a:graphicData>
+            </a:graphic>
+            <wp14:sizeRelH relativeFrom="margin">
+              <wp14:pctWidth>0</wp14:pctWidth>
+            </wp14:sizeRelH>
+            <wp14:sizeRelV relativeFrom="margin">
+              <wp14:pctHeight>0</wp14:pctHeight>
+            </wp14:sizeRelV>
+          </wp:anchor>
+        </w:drawing>
+      </w:r>
       <w:r>
         <w:rPr>
           <w:noProof/>
@@ -500,7 +735,7 @@
                                 <w:sz w:val="18"/>
                                 <w:szCs w:val="18"/>
                               </w:rPr>
-                              <w:t xml:space="preserve">: Key Vault, Application Insights, Pipelines, ARM templates, DevOps, </w:t>
+                              <w:t xml:space="preserve">: Application Insights, Pipelines, ARM templates, DevOps, </w:t>
                             </w:r>
                             <w:r>
                               <w:rPr>
@@ -1330,7 +1565,7 @@
           </mc:Choice>
           <mc:Fallback>
             <w:pict>
-              <v:shape w14:anchorId="65D35642" id="Text Box 133" o:spid="_x0000_s1027" type="#_x0000_t202" style="position:absolute;margin-left:30pt;margin-top:239.65pt;width:537.4pt;height:166.5pt;z-index:249946624;visibility:visible;mso-wrap-style:square;mso-width-percent:0;mso-height-percent:0;mso-wrap-distance-left:9pt;mso-wrap-distance-top:0;mso-wrap-distance-right:9pt;mso-wrap-distance-bottom:0;mso-position-horizontal:absolute;mso-position-horizontal-relative:text;mso-position-vertical:absolute;mso-position-vertical-relative:text;mso-width-percent:0;mso-height-percent:0;mso-width-relative:margin;mso-height-relative:margin;v-text-anchor:top" o:gfxdata="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" filled="f" stroked="f" strokeweight=".5pt">
+              <v:shape w14:anchorId="65D35642" id="Text Box 133" o:spid="_x0000_s1028" type="#_x0000_t202" style="position:absolute;margin-left:30pt;margin-top:239.65pt;width:537.4pt;height:166.5pt;z-index:249946624;visibility:visible;mso-wrap-style:square;mso-width-percent:0;mso-height-percent:0;mso-wrap-distance-left:9pt;mso-wrap-distance-top:0;mso-wrap-distance-right:9pt;mso-wrap-distance-bottom:0;mso-position-horizontal:absolute;mso-position-horizontal-relative:text;mso-position-vertical:absolute;mso-position-vertical-relative:text;mso-width-percent:0;mso-height-percent:0;mso-width-relative:margin;mso-height-relative:margin;v-text-anchor:top" o:gfxdata="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" filled="f" stroked="f" strokeweight=".5pt">
                 <v:textbox>
                   <w:txbxContent>
                     <w:p>
@@ -1475,7 +1710,7 @@
                           <w:sz w:val="18"/>
                           <w:szCs w:val="18"/>
                         </w:rPr>
-                        <w:t xml:space="preserve">: Key Vault, Application Insights, Pipelines, ARM templates, DevOps, </w:t>
+                        <w:t xml:space="preserve">: Application Insights, Pipelines, ARM templates, DevOps, </w:t>
                       </w:r>
                       <w:r>
                         <w:rPr>
@@ -5184,7 +5419,7 @@
         <mc:AlternateContent>
           <mc:Choice Requires="wpg">
             <w:drawing>
-              <wp:anchor distT="0" distB="0" distL="114300" distR="114300" simplePos="0" relativeHeight="249818624" behindDoc="0" locked="0" layoutInCell="1" allowOverlap="1" wp14:anchorId="075B22FB" wp14:editId="6334B83D">
+              <wp:anchor distT="0" distB="0" distL="114300" distR="114300" simplePos="0" relativeHeight="249818624" behindDoc="0" locked="0" layoutInCell="1" allowOverlap="1" wp14:anchorId="075B22FB" wp14:editId="374C7124">
                 <wp:simplePos x="0" y="0"/>
                 <wp:positionH relativeFrom="column">
                   <wp:posOffset>0</wp:posOffset>
@@ -5328,142 +5563,11 @@
           </mc:Choice>
           <mc:Fallback>
             <w:pict>
-              <v:group w14:anchorId="1C627425" id="Group 89" o:spid="_x0000_s1026" style="position:absolute;margin-left:0;margin-top:0;width:595.6pt;height:843.9pt;z-index:249818624;mso-height-relative:margin" coordorigin="-31,-31" coordsize="75641,106191" o:gfxdata="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">
+              <v:group w14:anchorId="43AB0145" id="Group 89" o:spid="_x0000_s1026" style="position:absolute;margin-left:0;margin-top:0;width:595.6pt;height:843.9pt;z-index:249818624;mso-height-relative:margin" coordorigin="-31,-31" coordsize="75641,106191" o:gfxdata="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">
                 <v:rect id="Rectangle 131" o:spid="_x0000_s1027" style="position:absolute;left:-31;top:-31;width:2005;height:106190;visibility:visible;mso-wrap-style:square;v-text-anchor:top" o:gfxdata="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" fillcolor="#cfe7f5" stroked="f"/>
                 <v:rect id="Rectangle 132" o:spid="_x0000_s1028" style="position:absolute;left:-31;top:8870;width:75640;height:3341;visibility:visible;mso-wrap-style:square;v-text-anchor:top" o:gfxdata="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" fillcolor="#9fd1eb" stroked="f"/>
                 <v:rect id="Rectangle 136" o:spid="_x0000_s1029" style="position:absolute;left:4508;top:22720;width:66561;height:190;visibility:visible;mso-wrap-style:square;v-text-anchor:top" o:gfxdata="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" fillcolor="#9fd1eb" stroked="f"/>
               </v:group>
-            </w:pict>
-          </mc:Fallback>
-        </mc:AlternateContent>
-      </w:r>
-      <w:r>
-        <w:rPr>
-          <w:noProof/>
-          <w:lang w:val="de-DE" w:eastAsia="zh-CN"/>
-        </w:rPr>
-        <mc:AlternateContent>
-          <mc:Choice Requires="wps">
-            <w:drawing>
-              <wp:anchor distT="0" distB="0" distL="114300" distR="114300" simplePos="0" relativeHeight="249837056" behindDoc="0" locked="0" layoutInCell="1" allowOverlap="1" wp14:anchorId="7B6CB318" wp14:editId="132A6C7A">
-                <wp:simplePos x="0" y="0"/>
-                <wp:positionH relativeFrom="column">
-                  <wp:posOffset>385763</wp:posOffset>
-                </wp:positionH>
-                <wp:positionV relativeFrom="paragraph">
-                  <wp:posOffset>209550</wp:posOffset>
-                </wp:positionV>
-                <wp:extent cx="4762500" cy="659130"/>
-                <wp:effectExtent l="0" t="0" r="0" b="7620"/>
-                <wp:wrapNone/>
-                <wp:docPr id="122" name="Text Box 122"/>
-                <wp:cNvGraphicFramePr/>
-                <a:graphic xmlns:a="http://schemas.openxmlformats.org/drawingml/2006/main">
-                  <a:graphicData uri="http://schemas.microsoft.com/office/word/2010/wordprocessingShape">
-                    <wps:wsp>
-                      <wps:cNvSpPr txBox="1"/>
-                      <wps:spPr>
-                        <a:xfrm>
-                          <a:off x="0" y="0"/>
-                          <a:ext cx="4762500" cy="659130"/>
-                        </a:xfrm>
-                        <a:prstGeom prst="rect">
-                          <a:avLst/>
-                        </a:prstGeom>
-                        <a:noFill/>
-                        <a:ln w="6350">
-                          <a:noFill/>
-                        </a:ln>
-                        <a:effectLst/>
-                      </wps:spPr>
-                      <wps:style>
-                        <a:lnRef idx="0">
-                          <a:schemeClr val="accent1"/>
-                        </a:lnRef>
-                        <a:fillRef idx="0">
-                          <a:schemeClr val="accent1"/>
-                        </a:fillRef>
-                        <a:effectRef idx="0">
-                          <a:schemeClr val="accent1"/>
-                        </a:effectRef>
-                        <a:fontRef idx="minor">
-                          <a:schemeClr val="dk1"/>
-                        </a:fontRef>
-                      </wps:style>
-                      <wps:txbx>
-                        <w:txbxContent>
-                          <w:p>
-                            <w:pPr>
-                              <w:jc w:val="both"/>
-                              <w:rPr>
-                                <w:rFonts w:ascii="Montserrat ExtraBold" w:hAnsi="Montserrat ExtraBold"/>
-                                <w:spacing w:val="70"/>
-                                <w:sz w:val="72"/>
-                                <w:szCs w:val="72"/>
-                                <w:lang w:val="de-DE"/>
-                              </w:rPr>
-                            </w:pPr>
-                            <w:r>
-                              <w:rPr>
-                                <w:rFonts w:ascii="Montserrat ExtraBold" w:hAnsi="Montserrat ExtraBold"/>
-                                <w:spacing w:val="70"/>
-                                <w:sz w:val="72"/>
-                                <w:szCs w:val="72"/>
-                                <w:lang w:val="de-DE"/>
-                              </w:rPr>
-                              <w:t>Alexander Farber</w:t>
-                            </w:r>
-                          </w:p>
-                        </w:txbxContent>
-                      </wps:txbx>
-                      <wps:bodyPr rot="0" spcFirstLastPara="0" vertOverflow="overflow" horzOverflow="overflow" vert="horz" wrap="square" lIns="91440" tIns="45720" rIns="91440" bIns="45720" numCol="1" spcCol="0" rtlCol="0" fromWordArt="0" anchor="t" anchorCtr="0" forceAA="0" compatLnSpc="1">
-                        <a:prstTxWarp prst="textNoShape">
-                          <a:avLst/>
-                        </a:prstTxWarp>
-                        <a:noAutofit/>
-                      </wps:bodyPr>
-                    </wps:wsp>
-                  </a:graphicData>
-                </a:graphic>
-                <wp14:sizeRelH relativeFrom="margin">
-                  <wp14:pctWidth>0</wp14:pctWidth>
-                </wp14:sizeRelH>
-                <wp14:sizeRelV relativeFrom="margin">
-                  <wp14:pctHeight>0</wp14:pctHeight>
-                </wp14:sizeRelV>
-              </wp:anchor>
-            </w:drawing>
-          </mc:Choice>
-          <mc:Fallback>
-            <w:pict>
-              <v:shape w14:anchorId="7B6CB318" id="Text Box 122" o:spid="_x0000_s1036" type="#_x0000_t202" style="position:absolute;margin-left:30.4pt;margin-top:16.5pt;width:375pt;height:51.9pt;z-index:249837056;visibility:visible;mso-wrap-style:square;mso-width-percent:0;mso-height-percent:0;mso-wrap-distance-left:9pt;mso-wrap-distance-top:0;mso-wrap-distance-right:9pt;mso-wrap-distance-bottom:0;mso-position-horizontal:absolute;mso-position-horizontal-relative:text;mso-position-vertical:absolute;mso-position-vertical-relative:text;mso-width-percent:0;mso-height-percent:0;mso-width-relative:margin;mso-height-relative:margin;v-text-anchor:top" o:gfxdata="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" filled="f" stroked="f" strokeweight=".5pt">
-                <v:textbox>
-                  <w:txbxContent>
-                    <w:p>
-                      <w:pPr>
-                        <w:jc w:val="both"/>
-                        <w:rPr>
-                          <w:rFonts w:ascii="Montserrat ExtraBold" w:hAnsi="Montserrat ExtraBold"/>
-                          <w:spacing w:val="70"/>
-                          <w:sz w:val="72"/>
-                          <w:szCs w:val="72"/>
-                          <w:lang w:val="de-DE"/>
-                        </w:rPr>
-                      </w:pPr>
-                      <w:r>
-                        <w:rPr>
-                          <w:rFonts w:ascii="Montserrat ExtraBold" w:hAnsi="Montserrat ExtraBold"/>
-                          <w:spacing w:val="70"/>
-                          <w:sz w:val="72"/>
-                          <w:szCs w:val="72"/>
-                          <w:lang w:val="de-DE"/>
-                        </w:rPr>
-                        <w:t>Alexander Farber</w:t>
-                      </w:r>
-                    </w:p>
-                  </w:txbxContent>
-                </v:textbox>
-              </v:shape>
             </w:pict>
           </mc:Fallback>
         </mc:AlternateContent>
@@ -5569,7 +5673,17 @@
                                 <w:szCs w:val="18"/>
                                 <w:lang w:val="it-IT"/>
                               </w:rPr>
-                              <w:t>49 176 34502544</w:t>
+                              <w:t xml:space="preserve">49 </w:t>
+                            </w:r>
+                            <w:r>
+                              <w:rPr>
+                                <w:rFonts w:ascii="Times" w:hAnsi="Times"/>
+                                <w:sz w:val="18"/>
+                                <w:szCs w:val="18"/>
+                                <w:highlight w:val="yellow"/>
+                                <w:lang w:val="it-IT"/>
+                              </w:rPr>
+                              <w:t>TODO</w:t>
                             </w:r>
                           </w:p>
                           <w:p>
@@ -5666,9 +5780,19 @@
                                 <w:rFonts w:ascii="Times" w:hAnsi="Times"/>
                                 <w:sz w:val="18"/>
                                 <w:szCs w:val="18"/>
+                                <w:highlight w:val="yellow"/>
                                 <w:lang w:val="it-IT"/>
                               </w:rPr>
-                              <w:t>44799 BOCHUM</w:t>
+                              <w:t>TODO</w:t>
+                            </w:r>
+                            <w:r>
+                              <w:rPr>
+                                <w:rFonts w:ascii="Times" w:hAnsi="Times"/>
+                                <w:sz w:val="18"/>
+                                <w:szCs w:val="18"/>
+                                <w:lang w:val="it-IT"/>
+                              </w:rPr>
+                              <w:t xml:space="preserve"> </w:t>
                             </w:r>
                             <w:r>
                               <w:rPr>
@@ -5760,7 +5884,17 @@
                           <w:szCs w:val="18"/>
                           <w:lang w:val="it-IT"/>
                         </w:rPr>
-                        <w:t>49 176 34502544</w:t>
+                        <w:t xml:space="preserve">49 </w:t>
+                      </w:r>
+                      <w:r>
+                        <w:rPr>
+                          <w:rFonts w:ascii="Times" w:hAnsi="Times"/>
+                          <w:sz w:val="18"/>
+                          <w:szCs w:val="18"/>
+                          <w:highlight w:val="yellow"/>
+                          <w:lang w:val="it-IT"/>
+                        </w:rPr>
+                        <w:t>TODO</w:t>
                       </w:r>
                     </w:p>
                     <w:p>
@@ -5857,9 +5991,19 @@
                           <w:rFonts w:ascii="Times" w:hAnsi="Times"/>
                           <w:sz w:val="18"/>
                           <w:szCs w:val="18"/>
+                          <w:highlight w:val="yellow"/>
                           <w:lang w:val="it-IT"/>
                         </w:rPr>
-                        <w:t>44799 BOCHUM</w:t>
+                        <w:t>TODO</w:t>
+                      </w:r>
+                      <w:r>
+                        <w:rPr>
+                          <w:rFonts w:ascii="Times" w:hAnsi="Times"/>
+                          <w:sz w:val="18"/>
+                          <w:szCs w:val="18"/>
+                          <w:lang w:val="it-IT"/>
+                        </w:rPr>
+                        <w:t xml:space="preserve"> </w:t>
                       </w:r>
                       <w:r>
                         <w:rPr>
@@ -5883,93 +6027,6 @@
                   </w:txbxContent>
                 </v:textbox>
               </v:shape>
-            </w:pict>
-          </mc:Fallback>
-        </mc:AlternateContent>
-      </w:r>
-      <w:r>
-        <w:rPr>
-          <w:noProof/>
-          <w:lang w:val="de-DE" w:eastAsia="zh-CN"/>
-        </w:rPr>
-        <mc:AlternateContent>
-          <mc:Choice Requires="wps">
-            <w:drawing>
-              <wp:anchor distT="0" distB="0" distL="114300" distR="114300" simplePos="0" relativeHeight="250020352" behindDoc="0" locked="0" layoutInCell="1" allowOverlap="1" wp14:anchorId="1DB12230" wp14:editId="21F0D7D1">
-                <wp:simplePos x="0" y="0"/>
-                <wp:positionH relativeFrom="column">
-                  <wp:posOffset>5597553</wp:posOffset>
-                </wp:positionH>
-                <wp:positionV relativeFrom="paragraph">
-                  <wp:posOffset>453224</wp:posOffset>
-                </wp:positionV>
-                <wp:extent cx="1512542" cy="1518699"/>
-                <wp:effectExtent l="0" t="0" r="0" b="5715"/>
-                <wp:wrapNone/>
-                <wp:docPr id="139" name="Rectangle 139"/>
-                <wp:cNvGraphicFramePr/>
-                <a:graphic xmlns:a="http://schemas.openxmlformats.org/drawingml/2006/main">
-                  <a:graphicData uri="http://schemas.microsoft.com/office/word/2010/wordprocessingShape">
-                    <wps:wsp>
-                      <wps:cNvSpPr/>
-                      <wps:spPr>
-                        <a:xfrm>
-                          <a:off x="0" y="0"/>
-                          <a:ext cx="1512542" cy="1518699"/>
-                        </a:xfrm>
-                        <a:prstGeom prst="rect">
-                          <a:avLst/>
-                        </a:prstGeom>
-                        <a:blipFill dpi="0" rotWithShape="1">
-                          <a:blip r:embed="rId8" cstate="print">
-                            <a:extLst>
-                              <a:ext uri="{28A0092B-C50C-407E-A947-70E740481C1C}">
-                                <a14:useLocalDpi xmlns:a14="http://schemas.microsoft.com/office/drawing/2010/main" val="0"/>
-                              </a:ext>
-                            </a:extLst>
-                          </a:blip>
-                          <a:srcRect/>
-                          <a:stretch>
-                            <a:fillRect/>
-                          </a:stretch>
-                        </a:blipFill>
-                        <a:ln>
-                          <a:noFill/>
-                        </a:ln>
-                      </wps:spPr>
-                      <wps:style>
-                        <a:lnRef idx="2">
-                          <a:schemeClr val="accent1">
-                            <a:shade val="50000"/>
-                          </a:schemeClr>
-                        </a:lnRef>
-                        <a:fillRef idx="1">
-                          <a:schemeClr val="accent1"/>
-                        </a:fillRef>
-                        <a:effectRef idx="0">
-                          <a:schemeClr val="accent1"/>
-                        </a:effectRef>
-                        <a:fontRef idx="minor">
-                          <a:schemeClr val="lt1"/>
-                        </a:fontRef>
-                      </wps:style>
-                      <wps:bodyPr rot="0" spcFirstLastPara="0" vertOverflow="overflow" horzOverflow="overflow" vert="horz" wrap="square" lIns="91440" tIns="45720" rIns="91440" bIns="45720" numCol="1" spcCol="0" rtlCol="0" fromWordArt="0" anchor="ctr" anchorCtr="0" forceAA="0" compatLnSpc="1">
-                        <a:prstTxWarp prst="textNoShape">
-                          <a:avLst/>
-                        </a:prstTxWarp>
-                        <a:noAutofit/>
-                      </wps:bodyPr>
-                    </wps:wsp>
-                  </a:graphicData>
-                </a:graphic>
-              </wp:anchor>
-            </w:drawing>
-          </mc:Choice>
-          <mc:Fallback>
-            <w:pict>
-              <v:rect w14:anchorId="47CA9A09" id="Rectangle 139" o:spid="_x0000_s1026" style="position:absolute;margin-left:440.75pt;margin-top:35.7pt;width:119.1pt;height:119.6pt;z-index:250020352;visibility:visible;mso-wrap-style:square;mso-wrap-distance-left:9pt;mso-wrap-distance-top:0;mso-wrap-distance-right:9pt;mso-wrap-distance-bottom:0;mso-position-horizontal:absolute;mso-position-horizontal-relative:text;mso-position-vertical:absolute;mso-position-vertical-relative:text;v-text-anchor:middle" o:gfxdata="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" stroked="f" strokeweight="2pt">
-                <v:fill r:id="rId9" o:title="" recolor="t" rotate="t" type="frame"/>
-              </v:rect>
             </w:pict>
           </mc:Fallback>
         </mc:AlternateContent>
@@ -11206,7 +11263,7 @@
                               </w:rPr>
                               <w:t xml:space="preserve"> : </w:t>
                             </w:r>
-                            <w:hyperlink r:id="rId10" w:history="1">
+                            <w:hyperlink r:id="rId9" w:history="1">
                               <w:r>
                                 <w:rPr>
                                   <w:rStyle w:val="Hyperlink"/>
@@ -12454,6 +12511,7 @@
     <w:lsdException w:name="HTML Sample" w:semiHidden="1" w:unhideWhenUsed="1"/>
     <w:lsdException w:name="HTML Typewriter" w:semiHidden="1" w:unhideWhenUsed="1"/>
     <w:lsdException w:name="HTML Variable" w:semiHidden="1" w:unhideWhenUsed="1"/>
+    <w:lsdException w:name="Normal Table" w:semiHidden="1" w:unhideWhenUsed="1"/>
     <w:lsdException w:name="annotation subject" w:semiHidden="1" w:unhideWhenUsed="1"/>
     <w:lsdException w:name="No List" w:semiHidden="1" w:unhideWhenUsed="1"/>
     <w:lsdException w:name="Outline List 1" w:semiHidden="1" w:unhideWhenUsed="1"/>
@@ -12496,8 +12554,11 @@
     <w:lsdException w:name="Table Contemporary" w:semiHidden="1" w:unhideWhenUsed="1"/>
     <w:lsdException w:name="Table Elegant" w:semiHidden="1" w:unhideWhenUsed="1"/>
     <w:lsdException w:name="Table Professional" w:semiHidden="1" w:unhideWhenUsed="1"/>
+    <w:lsdException w:name="Table Subtle 1" w:semiHidden="1" w:unhideWhenUsed="1"/>
     <w:lsdException w:name="Table Subtle 2" w:semiHidden="1" w:unhideWhenUsed="1"/>
     <w:lsdException w:name="Table Web 1" w:semiHidden="1" w:unhideWhenUsed="1"/>
+    <w:lsdException w:name="Table Web 2" w:semiHidden="1" w:unhideWhenUsed="1"/>
+    <w:lsdException w:name="Table Web 3" w:semiHidden="1" w:unhideWhenUsed="1"/>
     <w:lsdException w:name="Balloon Text" w:semiHidden="1" w:unhideWhenUsed="1"/>
     <w:lsdException w:name="Table Grid" w:uiPriority="59"/>
     <w:lsdException w:name="Table Theme" w:semiHidden="1" w:unhideWhenUsed="1"/>

</xml_diff>